<commit_message>
SQL scripts to create new database and table
</commit_message>
<xml_diff>
--- a/EvaluatingERStatistics/Documentation/TUTORIAL - Getting Started Creating Healthcare SQL Database.docx
+++ b/EvaluatingERStatistics/Documentation/TUTORIAL - Getting Started Creating Healthcare SQL Database.docx
@@ -283,13 +283,59 @@
         </w:numPr>
       </w:pPr>
       <w:r>
-        <w:t xml:space="preserve">A new database was created called </w:t>
-      </w:r>
-      <w:proofErr w:type="spellStart"/>
-      <w:r>
-        <w:t>Healthcare_Data</w:t>
-      </w:r>
-      <w:proofErr w:type="spellEnd"/>
+        <w:t>After successful installation of SSMS, the newly downloaded app was opened, and the instance name “</w:t>
+      </w:r>
+      <w:r>
+        <w:t>DESKTOP-D6KP58Q\SQLEXPRESS</w:t>
+      </w:r>
+      <w:r>
+        <w:t>” was entered.</w:t>
+      </w:r>
+    </w:p>
+    <w:p>
+      <w:pPr>
+        <w:pStyle w:val="ListParagraph"/>
+      </w:pPr>
+      <w:r>
+        <w:rPr>
+          <w:noProof/>
+        </w:rPr>
+        <w:drawing>
+          <wp:inline distT="0" distB="0" distL="0" distR="0" wp14:anchorId="27A48F79" wp14:editId="059516F2">
+            <wp:extent cx="5943600" cy="3341370"/>
+            <wp:effectExtent l="0" t="0" r="0" b="0"/>
+            <wp:docPr id="4" name="Picture 4"/>
+            <wp:cNvGraphicFramePr>
+              <a:graphicFrameLocks xmlns:a="http://schemas.openxmlformats.org/drawingml/2006/main" noChangeAspect="1"/>
+            </wp:cNvGraphicFramePr>
+            <a:graphic xmlns:a="http://schemas.openxmlformats.org/drawingml/2006/main">
+              <a:graphicData uri="http://schemas.openxmlformats.org/drawingml/2006/picture">
+                <pic:pic xmlns:pic="http://schemas.openxmlformats.org/drawingml/2006/picture">
+                  <pic:nvPicPr>
+                    <pic:cNvPr id="1" name=""/>
+                    <pic:cNvPicPr/>
+                  </pic:nvPicPr>
+                  <pic:blipFill>
+                    <a:blip r:embed="rId10"/>
+                    <a:stretch>
+                      <a:fillRect/>
+                    </a:stretch>
+                  </pic:blipFill>
+                  <pic:spPr>
+                    <a:xfrm>
+                      <a:off x="0" y="0"/>
+                      <a:ext cx="5943600" cy="3341370"/>
+                    </a:xfrm>
+                    <a:prstGeom prst="rect">
+                      <a:avLst/>
+                    </a:prstGeom>
+                  </pic:spPr>
+                </pic:pic>
+              </a:graphicData>
+            </a:graphic>
+          </wp:inline>
+        </w:drawing>
+      </w:r>
     </w:p>
     <w:p>
       <w:pPr>
@@ -300,13 +346,83 @@
         </w:numPr>
       </w:pPr>
       <w:r>
-        <w:t xml:space="preserve">A new table was created called </w:t>
-      </w:r>
-      <w:proofErr w:type="spellStart"/>
-      <w:r>
-        <w:t>ER_Stats</w:t>
-      </w:r>
-      <w:proofErr w:type="spellEnd"/>
+        <w:t>The connection was successful.</w:t>
+      </w:r>
+    </w:p>
+    <w:p>
+      <w:pPr>
+        <w:pStyle w:val="ListParagraph"/>
+      </w:pPr>
+      <w:r>
+        <w:rPr>
+          <w:noProof/>
+        </w:rPr>
+        <w:lastRenderedPageBreak/>
+        <w:drawing>
+          <wp:inline distT="0" distB="0" distL="0" distR="0" wp14:anchorId="0B462682" wp14:editId="72F93862">
+            <wp:extent cx="4105275" cy="3724275"/>
+            <wp:effectExtent l="0" t="0" r="9525" b="9525"/>
+            <wp:docPr id="5" name="Picture 5"/>
+            <wp:cNvGraphicFramePr>
+              <a:graphicFrameLocks xmlns:a="http://schemas.openxmlformats.org/drawingml/2006/main" noChangeAspect="1"/>
+            </wp:cNvGraphicFramePr>
+            <a:graphic xmlns:a="http://schemas.openxmlformats.org/drawingml/2006/main">
+              <a:graphicData uri="http://schemas.openxmlformats.org/drawingml/2006/picture">
+                <pic:pic xmlns:pic="http://schemas.openxmlformats.org/drawingml/2006/picture">
+                  <pic:nvPicPr>
+                    <pic:cNvPr id="1" name=""/>
+                    <pic:cNvPicPr/>
+                  </pic:nvPicPr>
+                  <pic:blipFill>
+                    <a:blip r:embed="rId11"/>
+                    <a:stretch>
+                      <a:fillRect/>
+                    </a:stretch>
+                  </pic:blipFill>
+                  <pic:spPr>
+                    <a:xfrm>
+                      <a:off x="0" y="0"/>
+                      <a:ext cx="4105275" cy="3724275"/>
+                    </a:xfrm>
+                    <a:prstGeom prst="rect">
+                      <a:avLst/>
+                    </a:prstGeom>
+                  </pic:spPr>
+                </pic:pic>
+              </a:graphicData>
+            </a:graphic>
+          </wp:inline>
+        </w:drawing>
+      </w:r>
+    </w:p>
+    <w:p>
+      <w:pPr>
+        <w:rPr>
+          <w:b/>
+          <w:bCs/>
+        </w:rPr>
+      </w:pPr>
+      <w:r>
+        <w:rPr>
+          <w:b/>
+          <w:bCs/>
+        </w:rPr>
+        <w:t xml:space="preserve">Discussion on </w:t>
+      </w:r>
+      <w:r>
+        <w:rPr>
+          <w:b/>
+          <w:bCs/>
+        </w:rPr>
+        <w:t xml:space="preserve">Database </w:t>
+      </w:r>
+      <w:r>
+        <w:rPr>
+          <w:b/>
+          <w:bCs/>
+        </w:rPr>
+        <w:t>Security</w:t>
+      </w:r>
     </w:p>
     <w:p>
       <w:pPr>
@@ -316,6 +432,211 @@
           <w:numId w:val="1"/>
         </w:numPr>
       </w:pPr>
+      <w:r>
+        <w:t>Right off the bat, there are several things to do to increase security for this database instance. Normally, a database server should be deployed in an environment-specific server. For example, you may have one database server for development (DEV), quality assurance (QA), user acceptance testing (UAT), or production (PROD). In addition to creating each instance of the database server, the ideal would be to isolate the database server by deploying it in an Azure VM. As this feature does cost money, it is out of scope for this tutorial, but it is very much best practice to put the SQL server in a restricted network segment (such as a subnet). This way, NSG rules can be applied, and servers must be explicitly granted permissions to access.</w:t>
+      </w:r>
+    </w:p>
+    <w:p>
+      <w:r>
+        <w:t>---</w:t>
+      </w:r>
+    </w:p>
+    <w:p>
+      <w:pPr>
+        <w:pStyle w:val="ListParagraph"/>
+        <w:numPr>
+          <w:ilvl w:val="0"/>
+          <w:numId w:val="1"/>
+        </w:numPr>
+      </w:pPr>
+      <w:r>
+        <w:t xml:space="preserve">It is now time to create a new database. This new database is called </w:t>
+      </w:r>
+      <w:proofErr w:type="spellStart"/>
+      <w:r>
+        <w:t>Healthcare_Data</w:t>
+      </w:r>
+      <w:proofErr w:type="spellEnd"/>
+      <w:r>
+        <w:t>. The SQL script to create the database is stored in the Repo.</w:t>
+      </w:r>
+    </w:p>
+    <w:p>
+      <w:pPr>
+        <w:pStyle w:val="ListParagraph"/>
+      </w:pPr>
+      <w:r>
+        <w:rPr>
+          <w:noProof/>
+        </w:rPr>
+        <w:lastRenderedPageBreak/>
+        <w:drawing>
+          <wp:inline distT="0" distB="0" distL="0" distR="0" wp14:anchorId="5DC6314C" wp14:editId="738B7294">
+            <wp:extent cx="5943600" cy="2922905"/>
+            <wp:effectExtent l="0" t="0" r="0" b="0"/>
+            <wp:docPr id="6" name="Picture 6"/>
+            <wp:cNvGraphicFramePr>
+              <a:graphicFrameLocks xmlns:a="http://schemas.openxmlformats.org/drawingml/2006/main" noChangeAspect="1"/>
+            </wp:cNvGraphicFramePr>
+            <a:graphic xmlns:a="http://schemas.openxmlformats.org/drawingml/2006/main">
+              <a:graphicData uri="http://schemas.openxmlformats.org/drawingml/2006/picture">
+                <pic:pic xmlns:pic="http://schemas.openxmlformats.org/drawingml/2006/picture">
+                  <pic:nvPicPr>
+                    <pic:cNvPr id="1" name=""/>
+                    <pic:cNvPicPr/>
+                  </pic:nvPicPr>
+                  <pic:blipFill>
+                    <a:blip r:embed="rId12"/>
+                    <a:stretch>
+                      <a:fillRect/>
+                    </a:stretch>
+                  </pic:blipFill>
+                  <pic:spPr>
+                    <a:xfrm>
+                      <a:off x="0" y="0"/>
+                      <a:ext cx="5943600" cy="2922905"/>
+                    </a:xfrm>
+                    <a:prstGeom prst="rect">
+                      <a:avLst/>
+                    </a:prstGeom>
+                  </pic:spPr>
+                </pic:pic>
+              </a:graphicData>
+            </a:graphic>
+          </wp:inline>
+        </w:drawing>
+      </w:r>
+    </w:p>
+    <w:p>
+      <w:pPr>
+        <w:pStyle w:val="ListParagraph"/>
+      </w:pPr>
+      <w:r>
+        <w:rPr>
+          <w:noProof/>
+        </w:rPr>
+        <w:drawing>
+          <wp:inline distT="0" distB="0" distL="0" distR="0" wp14:anchorId="7D9F1561" wp14:editId="78190E3E">
+            <wp:extent cx="5943600" cy="3182620"/>
+            <wp:effectExtent l="0" t="0" r="0" b="0"/>
+            <wp:docPr id="7" name="Picture 7"/>
+            <wp:cNvGraphicFramePr>
+              <a:graphicFrameLocks xmlns:a="http://schemas.openxmlformats.org/drawingml/2006/main" noChangeAspect="1"/>
+            </wp:cNvGraphicFramePr>
+            <a:graphic xmlns:a="http://schemas.openxmlformats.org/drawingml/2006/main">
+              <a:graphicData uri="http://schemas.openxmlformats.org/drawingml/2006/picture">
+                <pic:pic xmlns:pic="http://schemas.openxmlformats.org/drawingml/2006/picture">
+                  <pic:nvPicPr>
+                    <pic:cNvPr id="1" name=""/>
+                    <pic:cNvPicPr/>
+                  </pic:nvPicPr>
+                  <pic:blipFill>
+                    <a:blip r:embed="rId13"/>
+                    <a:stretch>
+                      <a:fillRect/>
+                    </a:stretch>
+                  </pic:blipFill>
+                  <pic:spPr>
+                    <a:xfrm>
+                      <a:off x="0" y="0"/>
+                      <a:ext cx="5943600" cy="3182620"/>
+                    </a:xfrm>
+                    <a:prstGeom prst="rect">
+                      <a:avLst/>
+                    </a:prstGeom>
+                  </pic:spPr>
+                </pic:pic>
+              </a:graphicData>
+            </a:graphic>
+          </wp:inline>
+        </w:drawing>
+      </w:r>
+    </w:p>
+    <w:p>
+      <w:pPr>
+        <w:pStyle w:val="ListParagraph"/>
+        <w:numPr>
+          <w:ilvl w:val="0"/>
+          <w:numId w:val="1"/>
+        </w:numPr>
+      </w:pPr>
+      <w:r>
+        <w:t xml:space="preserve">A new table was created called </w:t>
+      </w:r>
+      <w:proofErr w:type="spellStart"/>
+      <w:r>
+        <w:t>ER_Stats</w:t>
+      </w:r>
+      <w:proofErr w:type="spellEnd"/>
+      <w:r>
+        <w:t>. The SQL script to create the table is included in the Rep</w:t>
+      </w:r>
+      <w:r>
+        <w:t>o. This will be the main table that we will be working from to create our reports and dashboards on ER statistics.</w:t>
+      </w:r>
+    </w:p>
+    <w:p>
+      <w:pPr>
+        <w:pStyle w:val="ListParagraph"/>
+      </w:pPr>
+      <w:r>
+        <w:rPr>
+          <w:noProof/>
+        </w:rPr>
+        <w:lastRenderedPageBreak/>
+        <w:drawing>
+          <wp:inline distT="0" distB="0" distL="0" distR="0" wp14:anchorId="63E4516B" wp14:editId="06C14A05">
+            <wp:extent cx="5943600" cy="3106420"/>
+            <wp:effectExtent l="0" t="0" r="0" b="0"/>
+            <wp:docPr id="9" name="Picture 9"/>
+            <wp:cNvGraphicFramePr>
+              <a:graphicFrameLocks xmlns:a="http://schemas.openxmlformats.org/drawingml/2006/main" noChangeAspect="1"/>
+            </wp:cNvGraphicFramePr>
+            <a:graphic xmlns:a="http://schemas.openxmlformats.org/drawingml/2006/main">
+              <a:graphicData uri="http://schemas.openxmlformats.org/drawingml/2006/picture">
+                <pic:pic xmlns:pic="http://schemas.openxmlformats.org/drawingml/2006/picture">
+                  <pic:nvPicPr>
+                    <pic:cNvPr id="1" name=""/>
+                    <pic:cNvPicPr/>
+                  </pic:nvPicPr>
+                  <pic:blipFill>
+                    <a:blip r:embed="rId14"/>
+                    <a:stretch>
+                      <a:fillRect/>
+                    </a:stretch>
+                  </pic:blipFill>
+                  <pic:spPr>
+                    <a:xfrm>
+                      <a:off x="0" y="0"/>
+                      <a:ext cx="5943600" cy="3106420"/>
+                    </a:xfrm>
+                    <a:prstGeom prst="rect">
+                      <a:avLst/>
+                    </a:prstGeom>
+                  </pic:spPr>
+                </pic:pic>
+              </a:graphicData>
+            </a:graphic>
+          </wp:inline>
+        </w:drawing>
+      </w:r>
+    </w:p>
+    <w:p>
+      <w:pPr>
+        <w:pStyle w:val="ListParagraph"/>
+      </w:pPr>
+    </w:p>
+    <w:p>
+      <w:pPr>
+        <w:pStyle w:val="ListParagraph"/>
+        <w:numPr>
+          <w:ilvl w:val="0"/>
+          <w:numId w:val="1"/>
+        </w:numPr>
+      </w:pPr>
+      <w:r>
+        <w:t>Now that the table is created, it’s time to add some data to the table.</w:t>
+      </w:r>
     </w:p>
     <w:p>
       <w:pPr>
@@ -340,6 +661,95 @@
 <file path=word/numbering.xml><?xml version="1.0" encoding="utf-8"?>
 <w:numbering xmlns:wpc="http://schemas.microsoft.com/office/word/2010/wordprocessingCanvas" xmlns:cx="http://schemas.microsoft.com/office/drawing/2014/chartex" xmlns:cx1="http://schemas.microsoft.com/office/drawing/2015/9/8/chartex" xmlns:cx2="http://schemas.microsoft.com/office/drawing/2015/10/21/chartex" xmlns:cx3="http://schemas.microsoft.com/office/drawing/2016/5/9/chartex" xmlns:cx4="http://schemas.microsoft.com/office/drawing/2016/5/10/chartex" xmlns:cx5="http://schemas.microsoft.com/office/drawing/2016/5/11/chartex" xmlns:cx6="http://schemas.microsoft.com/office/drawing/2016/5/12/chartex" xmlns:cx7="http://schemas.microsoft.com/office/drawing/2016/5/13/chartex" xmlns:cx8="http://schemas.microsoft.com/office/drawing/2016/5/14/chartex" xmlns:mc="http://schemas.openxmlformats.org/markup-compatibility/2006" xmlns:aink="http://schemas.microsoft.com/office/drawing/2016/ink" xmlns:am3d="http://schemas.microsoft.com/office/drawing/2017/model3d" xmlns:o="urn:schemas-microsoft-com:office:office" xmlns:oel="http://schemas.microsoft.com/office/2019/extlst" xmlns:r="http://schemas.openxmlformats.org/officeDocument/2006/relationships" xmlns:m="http://schemas.openxmlformats.org/officeDocument/2006/math" xmlns:v="urn:schemas-microsoft-com:vml" xmlns:wp14="http://schemas.microsoft.com/office/word/2010/wordprocessingDrawing" xmlns:wp="http://schemas.openxmlformats.org/drawingml/2006/wordprocessingDrawing" xmlns:w10="urn:schemas-microsoft-com:office:word" xmlns:w="http://schemas.openxmlformats.org/wordprocessingml/2006/main" xmlns:w14="http://schemas.microsoft.com/office/word/2010/wordml" xmlns:w15="http://schemas.microsoft.com/office/word/2012/wordml" xmlns:w16cex="http://schemas.microsoft.com/office/word/2018/wordml/cex" xmlns:w16cid="http://schemas.microsoft.com/office/word/2016/wordml/cid" xmlns:w16="http://schemas.microsoft.com/office/word/2018/wordml" xmlns:w16sdtdh="http://schemas.microsoft.com/office/word/2020/wordml/sdtdatahash" xmlns:w16se="http://schemas.microsoft.com/office/word/2015/wordml/symex" xmlns:wpg="http://schemas.microsoft.com/office/word/2010/wordprocessingGroup" xmlns:wpi="http://schemas.microsoft.com/office/word/2010/wordprocessingInk" xmlns:wne="http://schemas.microsoft.com/office/word/2006/wordml" xmlns:wps="http://schemas.microsoft.com/office/word/2010/wordprocessingShape" mc:Ignorable="w14 w15 w16se w16cid w16 w16cex w16sdtdh wp14">
   <w:abstractNum w:abstractNumId="0" w15:restartNumberingAfterBreak="0">
+    <w:nsid w:val="453661EC"/>
+    <w:multiLevelType w:val="hybridMultilevel"/>
+    <w:tmpl w:val="6A9C5580"/>
+    <w:lvl w:ilvl="0" w:tplc="6844846A">
+      <w:start w:val="1"/>
+      <w:numFmt w:val="decimal"/>
+      <w:lvlText w:val="%1."/>
+      <w:lvlJc w:val="left"/>
+      <w:pPr>
+        <w:ind w:left="1080" w:hanging="360"/>
+      </w:pPr>
+      <w:rPr>
+        <w:rFonts w:hint="default"/>
+      </w:rPr>
+    </w:lvl>
+    <w:lvl w:ilvl="1" w:tplc="04090019" w:tentative="1">
+      <w:start w:val="1"/>
+      <w:numFmt w:val="lowerLetter"/>
+      <w:lvlText w:val="%2."/>
+      <w:lvlJc w:val="left"/>
+      <w:pPr>
+        <w:ind w:left="1800" w:hanging="360"/>
+      </w:pPr>
+    </w:lvl>
+    <w:lvl w:ilvl="2" w:tplc="0409001B" w:tentative="1">
+      <w:start w:val="1"/>
+      <w:numFmt w:val="lowerRoman"/>
+      <w:lvlText w:val="%3."/>
+      <w:lvlJc w:val="right"/>
+      <w:pPr>
+        <w:ind w:left="2520" w:hanging="180"/>
+      </w:pPr>
+    </w:lvl>
+    <w:lvl w:ilvl="3" w:tplc="0409000F" w:tentative="1">
+      <w:start w:val="1"/>
+      <w:numFmt w:val="decimal"/>
+      <w:lvlText w:val="%4."/>
+      <w:lvlJc w:val="left"/>
+      <w:pPr>
+        <w:ind w:left="3240" w:hanging="360"/>
+      </w:pPr>
+    </w:lvl>
+    <w:lvl w:ilvl="4" w:tplc="04090019" w:tentative="1">
+      <w:start w:val="1"/>
+      <w:numFmt w:val="lowerLetter"/>
+      <w:lvlText w:val="%5."/>
+      <w:lvlJc w:val="left"/>
+      <w:pPr>
+        <w:ind w:left="3960" w:hanging="360"/>
+      </w:pPr>
+    </w:lvl>
+    <w:lvl w:ilvl="5" w:tplc="0409001B" w:tentative="1">
+      <w:start w:val="1"/>
+      <w:numFmt w:val="lowerRoman"/>
+      <w:lvlText w:val="%6."/>
+      <w:lvlJc w:val="right"/>
+      <w:pPr>
+        <w:ind w:left="4680" w:hanging="180"/>
+      </w:pPr>
+    </w:lvl>
+    <w:lvl w:ilvl="6" w:tplc="0409000F" w:tentative="1">
+      <w:start w:val="1"/>
+      <w:numFmt w:val="decimal"/>
+      <w:lvlText w:val="%7."/>
+      <w:lvlJc w:val="left"/>
+      <w:pPr>
+        <w:ind w:left="5400" w:hanging="360"/>
+      </w:pPr>
+    </w:lvl>
+    <w:lvl w:ilvl="7" w:tplc="04090019" w:tentative="1">
+      <w:start w:val="1"/>
+      <w:numFmt w:val="lowerLetter"/>
+      <w:lvlText w:val="%8."/>
+      <w:lvlJc w:val="left"/>
+      <w:pPr>
+        <w:ind w:left="6120" w:hanging="360"/>
+      </w:pPr>
+    </w:lvl>
+    <w:lvl w:ilvl="8" w:tplc="0409001B" w:tentative="1">
+      <w:start w:val="1"/>
+      <w:numFmt w:val="lowerRoman"/>
+      <w:lvlText w:val="%9."/>
+      <w:lvlJc w:val="right"/>
+      <w:pPr>
+        <w:ind w:left="6840" w:hanging="180"/>
+      </w:pPr>
+    </w:lvl>
+  </w:abstractNum>
+  <w:abstractNum w:abstractNumId="1" w15:restartNumberingAfterBreak="0">
     <w:nsid w:val="754A6702"/>
     <w:multiLevelType w:val="hybridMultilevel"/>
     <w:tmpl w:val="9E3A9F5A"/>
@@ -429,6 +839,9 @@
     </w:lvl>
   </w:abstractNum>
   <w:num w:numId="1" w16cid:durableId="1892959725">
+    <w:abstractNumId w:val="1"/>
+  </w:num>
+  <w:num w:numId="2" w16cid:durableId="1382175396">
     <w:abstractNumId w:val="0"/>
   </w:num>
 </w:numbering>

</xml_diff>